<commit_message>
added edit profile route changeed start order status added parms to professor and student edited validation in registration added validation in edit profile added property IDE to models edited treaty example added placeholders to treaty new unit tests
</commit_message>
<xml_diff>
--- a/public/example/dogovor.docx
+++ b/public/example/dogovor.docx
@@ -41,7 +41,54 @@
           <w:szCs w:val="18"/>
           <w:u w:val="single"/>
         </w:rPr>
-        <w:t>17111</w:t>
+        <w:t>$</w:t>
+      </w:r>
+      <w:r>
+        <w:rPr>
+          <w:b/>
+          <w:sz w:val="18"/>
+          <w:szCs w:val="18"/>
+          <w:u w:val="single"/>
+        </w:rPr>
+        <w:t>{</w:t>
+      </w:r>
+      <w:r>
+        <w:rPr>
+          <w:b/>
+          <w:sz w:val="18"/>
+          <w:szCs w:val="18"/>
+          <w:u w:val="single"/>
+          <w:lang w:val="en-US"/>
+        </w:rPr>
+        <w:t>order</w:t>
+      </w:r>
+      <w:r>
+        <w:rPr>
+          <w:b/>
+          <w:sz w:val="18"/>
+          <w:szCs w:val="18"/>
+          <w:u w:val="single"/>
+        </w:rPr>
+        <w:t>_</w:t>
+      </w:r>
+      <w:r>
+        <w:rPr>
+          <w:b/>
+          <w:sz w:val="18"/>
+          <w:szCs w:val="18"/>
+          <w:u w:val="single"/>
+          <w:lang w:val="en-US"/>
+        </w:rPr>
+        <w:t>id</w:t>
+      </w:r>
+      <w:r>
+        <w:rPr>
+          <w:b/>
+          <w:sz w:val="18"/>
+          <w:szCs w:val="18"/>
+          <w:u w:val="single"/>
+        </w:rPr>
+        <w:t>}</w:t>
       </w:r>
     </w:p>
     <w:p>
@@ -2145,15 +2192,6 @@
       </w:r>
       <w:r>
         <w:rPr>
-          <w:b/>
-          <w:sz w:val="18"/>
-          <w:szCs w:val="18"/>
-          <w:u w:val="single"/>
-        </w:rPr>
-        <w:t>.</w:t>
-      </w:r>
-      <w:r>
-        <w:rPr>
           <w:sz w:val="17"/>
           <w:szCs w:val="17"/>
         </w:rPr>
@@ -4292,7 +4330,45 @@
           <w:szCs w:val="18"/>
           <w:u w:val="single"/>
         </w:rPr>
-        <w:t>17111</w:t>
+        <w:t>${</w:t>
+      </w:r>
+      <w:r>
+        <w:rPr>
+          <w:b/>
+          <w:sz w:val="18"/>
+          <w:szCs w:val="18"/>
+          <w:u w:val="single"/>
+          <w:lang w:val="en-US"/>
+        </w:rPr>
+        <w:t>order</w:t>
+      </w:r>
+      <w:r>
+        <w:rPr>
+          <w:b/>
+          <w:sz w:val="18"/>
+          <w:szCs w:val="18"/>
+          <w:u w:val="single"/>
+        </w:rPr>
+        <w:t>_</w:t>
+      </w:r>
+      <w:r>
+        <w:rPr>
+          <w:b/>
+          <w:sz w:val="18"/>
+          <w:szCs w:val="18"/>
+          <w:u w:val="single"/>
+          <w:lang w:val="en-US"/>
+        </w:rPr>
+        <w:t>id</w:t>
+      </w:r>
+      <w:r>
+        <w:rPr>
+          <w:b/>
+          <w:sz w:val="18"/>
+          <w:szCs w:val="18"/>
+          <w:u w:val="single"/>
+        </w:rPr>
+        <w:t>}</w:t>
       </w:r>
       <w:r>
         <w:rPr>
@@ -4340,14 +4416,68 @@
           <w:sz w:val="18"/>
           <w:szCs w:val="18"/>
         </w:rPr>
-        <w:t>17111</w:t>
-      </w:r>
-      <w:r>
-        <w:rPr>
-          <w:sz w:val="18"/>
-          <w:szCs w:val="18"/>
-        </w:rPr>
-        <w:t xml:space="preserve">  от  </w:t>
+        <w:t>${</w:t>
+      </w:r>
+      <w:r>
+        <w:rPr>
+          <w:sz w:val="18"/>
+          <w:szCs w:val="18"/>
+          <w:lang w:val="en-US"/>
+        </w:rPr>
+        <w:t>order</w:t>
+      </w:r>
+      <w:r>
+        <w:rPr>
+          <w:sz w:val="18"/>
+          <w:szCs w:val="18"/>
+        </w:rPr>
+        <w:t>_</w:t>
+      </w:r>
+      <w:r>
+        <w:rPr>
+          <w:sz w:val="18"/>
+          <w:szCs w:val="18"/>
+          <w:lang w:val="en-US"/>
+        </w:rPr>
+        <w:t>id</w:t>
+      </w:r>
+      <w:r>
+        <w:rPr>
+          <w:sz w:val="18"/>
+          <w:szCs w:val="18"/>
+        </w:rPr>
+        <w:t>_</w:t>
+      </w:r>
+      <w:proofErr w:type="gramStart"/>
+      <w:r>
+        <w:rPr>
+          <w:sz w:val="18"/>
+          <w:szCs w:val="18"/>
+          <w:lang w:val="en-US"/>
+        </w:rPr>
+        <w:t>n</w:t>
+      </w:r>
+      <w:r>
+        <w:rPr>
+          <w:sz w:val="18"/>
+          <w:szCs w:val="18"/>
+        </w:rPr>
+        <w:t>}</w:t>
+      </w:r>
+      <w:r>
+        <w:rPr>
+          <w:sz w:val="18"/>
+          <w:szCs w:val="18"/>
+        </w:rPr>
+        <w:t xml:space="preserve">  от</w:t>
+      </w:r>
+      <w:proofErr w:type="gramEnd"/>
+      <w:r>
+        <w:rPr>
+          <w:sz w:val="18"/>
+          <w:szCs w:val="18"/>
+        </w:rPr>
+        <w:t xml:space="preserve">  </w:t>
       </w:r>
       <w:r>
         <w:rPr>
@@ -4818,8 +4948,9 @@
         <w:rPr>
           <w:sz w:val="18"/>
           <w:szCs w:val="18"/>
-        </w:rPr>
-        <w:t>_</w:t>
+          <w:u w:val="single"/>
+        </w:rPr>
+        <w:t xml:space="preserve"> </w:t>
       </w:r>
       <w:r>
         <w:rPr>
@@ -4891,7 +5022,15 @@
           <w:sz w:val="18"/>
           <w:szCs w:val="18"/>
         </w:rPr>
-        <w:t>студент группы_</w:t>
+        <w:t>студент группы</w:t>
+      </w:r>
+      <w:r>
+        <w:rPr>
+          <w:sz w:val="18"/>
+          <w:szCs w:val="18"/>
+          <w:u w:val="single"/>
+        </w:rPr>
+        <w:t xml:space="preserve"> </w:t>
       </w:r>
       <w:r>
         <w:rPr>
@@ -4947,7 +5086,16 @@
           <w:szCs w:val="18"/>
           <w:u w:val="single"/>
         </w:rPr>
-        <w:t>}_</w:t>
+        <w:t>}</w:t>
+      </w:r>
+      <w:r>
+        <w:rPr>
+          <w:bCs/>
+          <w:sz w:val="18"/>
+          <w:szCs w:val="18"/>
+          <w:u w:val="single"/>
+        </w:rPr>
+        <w:t xml:space="preserve"> </w:t>
       </w:r>
       <w:r>
         <w:rPr>
@@ -5070,13 +5218,58 @@
         </w:rPr>
         <w:t xml:space="preserve">№ 052400/ </w:t>
       </w:r>
+      <w:r>
+        <w:rPr>
+          <w:sz w:val="18"/>
+          <w:szCs w:val="18"/>
+        </w:rPr>
+        <w:t>${</w:t>
+      </w:r>
+      <w:r>
+        <w:rPr>
+          <w:sz w:val="18"/>
+          <w:szCs w:val="18"/>
+          <w:lang w:val="en-US"/>
+        </w:rPr>
+        <w:t>order</w:t>
+      </w:r>
+      <w:r>
+        <w:rPr>
+          <w:sz w:val="18"/>
+          <w:szCs w:val="18"/>
+        </w:rPr>
+        <w:t>_</w:t>
+      </w:r>
+      <w:r>
+        <w:rPr>
+          <w:sz w:val="18"/>
+          <w:szCs w:val="18"/>
+          <w:lang w:val="en-US"/>
+        </w:rPr>
+        <w:t>id</w:t>
+      </w:r>
+      <w:r>
+        <w:rPr>
+          <w:sz w:val="18"/>
+          <w:szCs w:val="18"/>
+        </w:rPr>
+        <w:t>_</w:t>
+      </w:r>
       <w:proofErr w:type="gramStart"/>
       <w:r>
         <w:rPr>
           <w:sz w:val="18"/>
           <w:szCs w:val="18"/>
-        </w:rPr>
-        <w:t>17111</w:t>
+          <w:lang w:val="en-US"/>
+        </w:rPr>
+        <w:t>n</w:t>
+      </w:r>
+      <w:r>
+        <w:rPr>
+          <w:sz w:val="18"/>
+          <w:szCs w:val="18"/>
+        </w:rPr>
+        <w:t>}</w:t>
       </w:r>
       <w:r>
         <w:rPr>
@@ -5705,6 +5898,7 @@
         </w:rPr>
         <w:t>-</w:t>
       </w:r>
+      <w:proofErr w:type="gramStart"/>
       <w:r>
         <w:rPr>
           <w:b/>
@@ -5732,8 +5926,9 @@
           <w:szCs w:val="18"/>
           <w:u w:val="single"/>
         </w:rPr>
-        <w:t>.</w:t>
-      </w:r>
+        <w:t>_</w:t>
+      </w:r>
+      <w:proofErr w:type="gramEnd"/>
     </w:p>
     <w:p>
       <w:pPr>
@@ -5783,13 +5978,58 @@
         </w:rPr>
         <w:t xml:space="preserve">№ 052400/ </w:t>
       </w:r>
+      <w:r>
+        <w:rPr>
+          <w:sz w:val="18"/>
+          <w:szCs w:val="18"/>
+        </w:rPr>
+        <w:t>${</w:t>
+      </w:r>
+      <w:r>
+        <w:rPr>
+          <w:sz w:val="18"/>
+          <w:szCs w:val="18"/>
+          <w:lang w:val="en-US"/>
+        </w:rPr>
+        <w:t>order</w:t>
+      </w:r>
+      <w:r>
+        <w:rPr>
+          <w:sz w:val="18"/>
+          <w:szCs w:val="18"/>
+        </w:rPr>
+        <w:t>_</w:t>
+      </w:r>
+      <w:r>
+        <w:rPr>
+          <w:sz w:val="18"/>
+          <w:szCs w:val="18"/>
+          <w:lang w:val="en-US"/>
+        </w:rPr>
+        <w:t>id</w:t>
+      </w:r>
+      <w:r>
+        <w:rPr>
+          <w:sz w:val="18"/>
+          <w:szCs w:val="18"/>
+        </w:rPr>
+        <w:t>_</w:t>
+      </w:r>
       <w:proofErr w:type="gramStart"/>
       <w:r>
         <w:rPr>
           <w:sz w:val="18"/>
           <w:szCs w:val="18"/>
-        </w:rPr>
-        <w:t>17111</w:t>
+          <w:lang w:val="en-US"/>
+        </w:rPr>
+        <w:t>n</w:t>
+      </w:r>
+      <w:r>
+        <w:rPr>
+          <w:sz w:val="18"/>
+          <w:szCs w:val="18"/>
+        </w:rPr>
+        <w:t>}</w:t>
       </w:r>
       <w:r>
         <w:rPr>
@@ -6528,7 +6768,45 @@
           <w:szCs w:val="17"/>
           <w:u w:val="single"/>
         </w:rPr>
-        <w:t xml:space="preserve">17111 </w:t>
+        <w:t>${</w:t>
+      </w:r>
+      <w:r>
+        <w:rPr>
+          <w:b/>
+          <w:sz w:val="17"/>
+          <w:szCs w:val="17"/>
+          <w:u w:val="single"/>
+          <w:lang w:val="en-US"/>
+        </w:rPr>
+        <w:t>order</w:t>
+      </w:r>
+      <w:r>
+        <w:rPr>
+          <w:b/>
+          <w:sz w:val="17"/>
+          <w:szCs w:val="17"/>
+          <w:u w:val="single"/>
+        </w:rPr>
+        <w:t>_</w:t>
+      </w:r>
+      <w:r>
+        <w:rPr>
+          <w:b/>
+          <w:sz w:val="17"/>
+          <w:szCs w:val="17"/>
+          <w:u w:val="single"/>
+          <w:lang w:val="en-US"/>
+        </w:rPr>
+        <w:t>id</w:t>
+      </w:r>
+      <w:r>
+        <w:rPr>
+          <w:b/>
+          <w:sz w:val="17"/>
+          <w:szCs w:val="17"/>
+          <w:u w:val="single"/>
+        </w:rPr>
+        <w:t>}</w:t>
       </w:r>
     </w:p>
     <w:p>
@@ -6569,14 +6847,68 @@
           <w:sz w:val="17"/>
           <w:szCs w:val="17"/>
         </w:rPr>
-        <w:t>17111</w:t>
-      </w:r>
-      <w:r>
-        <w:rPr>
-          <w:sz w:val="17"/>
-          <w:szCs w:val="17"/>
-        </w:rPr>
-        <w:t xml:space="preserve">  от  </w:t>
+        <w:t>${</w:t>
+      </w:r>
+      <w:r>
+        <w:rPr>
+          <w:sz w:val="17"/>
+          <w:szCs w:val="17"/>
+          <w:lang w:val="en-US"/>
+        </w:rPr>
+        <w:t>order</w:t>
+      </w:r>
+      <w:r>
+        <w:rPr>
+          <w:sz w:val="17"/>
+          <w:szCs w:val="17"/>
+        </w:rPr>
+        <w:t>_</w:t>
+      </w:r>
+      <w:r>
+        <w:rPr>
+          <w:sz w:val="17"/>
+          <w:szCs w:val="17"/>
+          <w:lang w:val="en-US"/>
+        </w:rPr>
+        <w:t>id</w:t>
+      </w:r>
+      <w:r>
+        <w:rPr>
+          <w:sz w:val="17"/>
+          <w:szCs w:val="17"/>
+        </w:rPr>
+        <w:t>_</w:t>
+      </w:r>
+      <w:proofErr w:type="gramStart"/>
+      <w:r>
+        <w:rPr>
+          <w:sz w:val="17"/>
+          <w:szCs w:val="17"/>
+          <w:lang w:val="en-US"/>
+        </w:rPr>
+        <w:t>n</w:t>
+      </w:r>
+      <w:r>
+        <w:rPr>
+          <w:sz w:val="17"/>
+          <w:szCs w:val="17"/>
+        </w:rPr>
+        <w:t>}</w:t>
+      </w:r>
+      <w:r>
+        <w:rPr>
+          <w:sz w:val="17"/>
+          <w:szCs w:val="17"/>
+        </w:rPr>
+        <w:t xml:space="preserve">  от</w:t>
+      </w:r>
+      <w:proofErr w:type="gramEnd"/>
+      <w:r>
+        <w:rPr>
+          <w:sz w:val="17"/>
+          <w:szCs w:val="17"/>
+        </w:rPr>
+        <w:t xml:space="preserve">  </w:t>
       </w:r>
       <w:r>
         <w:rPr>
@@ -7109,7 +7441,59 @@
           <w:sz w:val="17"/>
           <w:szCs w:val="17"/>
         </w:rPr>
-        <w:t>№ 052400/17111</w:t>
+        <w:t>№ 052400/</w:t>
+      </w:r>
+      <w:r>
+        <w:rPr>
+          <w:sz w:val="17"/>
+          <w:szCs w:val="17"/>
+        </w:rPr>
+        <w:t>${</w:t>
+      </w:r>
+      <w:r>
+        <w:rPr>
+          <w:sz w:val="17"/>
+          <w:szCs w:val="17"/>
+          <w:lang w:val="en-US"/>
+        </w:rPr>
+        <w:t>order</w:t>
+      </w:r>
+      <w:r>
+        <w:rPr>
+          <w:sz w:val="17"/>
+          <w:szCs w:val="17"/>
+        </w:rPr>
+        <w:t>_</w:t>
+      </w:r>
+      <w:r>
+        <w:rPr>
+          <w:sz w:val="17"/>
+          <w:szCs w:val="17"/>
+          <w:lang w:val="en-US"/>
+        </w:rPr>
+        <w:t>id</w:t>
+      </w:r>
+      <w:r>
+        <w:rPr>
+          <w:sz w:val="17"/>
+          <w:szCs w:val="17"/>
+        </w:rPr>
+        <w:t>_</w:t>
+      </w:r>
+      <w:r>
+        <w:rPr>
+          <w:sz w:val="17"/>
+          <w:szCs w:val="17"/>
+          <w:lang w:val="en-US"/>
+        </w:rPr>
+        <w:t>n</w:t>
+      </w:r>
+      <w:r>
+        <w:rPr>
+          <w:sz w:val="17"/>
+          <w:szCs w:val="17"/>
+        </w:rPr>
+        <w:t>}</w:t>
       </w:r>
       <w:r>
         <w:rPr>

</xml_diff>